<commit_message>
Completed lab 4 first draft
</commit_message>
<xml_diff>
--- a/Labs/Lab 4 - Build a Mapping Data Flow.docx
+++ b/Labs/Lab 4 - Build a Mapping Data Flow.docx
@@ -40,19 +40,40 @@
     </w:p>
     <w:p>
       <w:r>
-        <w:t xml:space="preserve">Mapping data flows are executed – and debugged – on Apache Spark clusters. A cluster takes several minutes to warm up, so </w:t>
+        <w:t xml:space="preserve">Mapping data flows are debugged </w:t>
+      </w:r>
+      <w:r>
+        <w:t>using on-demand</w:t>
+      </w:r>
+      <w:r>
+        <w:t xml:space="preserve"> Apache Spark clusters. </w:t>
+      </w:r>
+      <w:r>
+        <w:t xml:space="preserve">Provisioning a cluster </w:t>
+      </w:r>
+      <w:r>
+        <w:t xml:space="preserve">takes several minutes, so </w:t>
       </w:r>
       <w:r>
         <w:t xml:space="preserve">start this lab by switching </w:t>
       </w:r>
       <w:r>
-        <w:t>data flow</w:t>
+        <w:t>“D</w:t>
+      </w:r>
+      <w:r>
+        <w:t>ata flow</w:t>
       </w:r>
       <w:r>
         <w:t xml:space="preserve"> </w:t>
       </w:r>
       <w:r>
-        <w:t xml:space="preserve">debug </w:t>
+        <w:t>debug</w:t>
+      </w:r>
+      <w:r>
+        <w:t>”</w:t>
+      </w:r>
+      <w:r>
+        <w:t xml:space="preserve"> </w:t>
       </w:r>
       <w:r>
         <w:t xml:space="preserve">on </w:t>
@@ -1668,7 +1689,13 @@
         </w:numPr>
       </w:pPr>
       <w:r>
-        <w:t>Check that the debug cluster has finished warming up. When the cluster is available, a tick mark in a green circle appears to the right of the “Data flow debug” slider.</w:t>
+        <w:t xml:space="preserve">Check that the debug cluster has </w:t>
+      </w:r>
+      <w:r>
+        <w:t>been successfully provisioned</w:t>
+      </w:r>
+      <w:r>
+        <w:t>. When the cluster is available, a tick mark in a green circle appears to the right of the “Data flow debug” slider.</w:t>
       </w:r>
     </w:p>
     <w:p>
@@ -2057,6 +2084,10 @@
         </w:numPr>
       </w:pPr>
       <w:r>
+        <w:br w:type="column"/>
+      </w:r>
+      <w:r>
+        <w:lastRenderedPageBreak/>
         <w:t xml:space="preserve">On the </w:t>
       </w:r>
       <w:r>
@@ -2067,10 +2098,7 @@
         <w:t>Projection</w:t>
       </w:r>
       <w:r>
-        <w:t xml:space="preserve"> tab, click “Import projection” to import the source file’s schema</w:t>
-      </w:r>
-      <w:r>
-        <w:t xml:space="preserve">. Check carefully that the </w:t>
+        <w:t xml:space="preserve"> tab, click “Import projection” to import the source file’s schema. Check carefully that the </w:t>
       </w:r>
       <w:r>
         <w:t xml:space="preserve">type of the </w:t>
@@ -2116,11 +2144,15 @@
       <w:pPr>
         <w:pStyle w:val="ListParagraph"/>
       </w:pPr>
+    </w:p>
+    <w:p>
+      <w:pPr>
+        <w:pStyle w:val="ListParagraph"/>
+      </w:pPr>
       <w:r>
         <w:rPr>
           <w:noProof/>
         </w:rPr>
-        <w:lastRenderedPageBreak/>
         <w:drawing>
           <wp:inline distT="0" distB="0" distL="0" distR="0" wp14:anchorId="63D1C90D" wp14:editId="4CBAF092">
             <wp:extent cx="5723890" cy="3710305"/>
@@ -2268,6 +2300,7 @@
         </w:numPr>
       </w:pPr>
       <w:r>
+        <w:lastRenderedPageBreak/>
         <w:t xml:space="preserve">On the Select transformation’s </w:t>
       </w:r>
       <w:r>
@@ -2300,7 +2333,6 @@
         <w:rPr>
           <w:noProof/>
         </w:rPr>
-        <w:lastRenderedPageBreak/>
         <w:drawing>
           <wp:inline distT="0" distB="0" distL="0" distR="0" wp14:anchorId="1BD7DF0A" wp14:editId="1F84CE57">
             <wp:extent cx="5723890" cy="4194175"/>
@@ -2550,6 +2582,10 @@
         </w:numPr>
       </w:pPr>
       <w:r>
+        <w:br w:type="column"/>
+      </w:r>
+      <w:r>
+        <w:lastRenderedPageBreak/>
         <w:t>Repeat steps 5-7 using the “</w:t>
       </w:r>
       <w:proofErr w:type="spellStart"/>
@@ -2640,7 +2676,6 @@
         <w:rPr>
           <w:noProof/>
         </w:rPr>
-        <w:lastRenderedPageBreak/>
         <w:drawing>
           <wp:inline distT="0" distB="0" distL="0" distR="0" wp14:anchorId="221A4ED6" wp14:editId="6C813B85">
             <wp:extent cx="5723890" cy="3877310"/>
@@ -2869,7 +2904,7 @@
         </w:rPr>
         <w:lastRenderedPageBreak/>
         <w:drawing>
-          <wp:inline distT="0" distB="0" distL="0" distR="0" wp14:anchorId="52BD0A4C" wp14:editId="78D4463C">
+          <wp:inline distT="0" distB="0" distL="0" distR="0" wp14:anchorId="52BD0A4C" wp14:editId="1FB4830A">
             <wp:extent cx="5731510" cy="3639185"/>
             <wp:effectExtent l="0" t="0" r="2540" b="0"/>
             <wp:docPr id="30" name="Picture 30"/>
@@ -3043,10 +3078,16 @@
         </w:numPr>
       </w:pPr>
       <w:r>
-        <w:t xml:space="preserve">Open the new Lookup transformation’s “Inspect” tab to view the set of columns present in the combined stream – notice it includes two copies of each of the join fields, one from each stream participating in the lookup. Add a final Select transformation to </w:t>
-      </w:r>
-      <w:r>
-        <w:t>clean this up.</w:t>
+        <w:t xml:space="preserve">Open the new Lookup transformation’s “Inspect” tab to view the set of columns present in the combined stream – notice it includes two copies of each of the join fields, one from each stream participating in the lookup. </w:t>
+      </w:r>
+      <w:r>
+        <w:t xml:space="preserve">Clean this up with another </w:t>
+      </w:r>
+      <w:r>
+        <w:t>Select transformation</w:t>
+      </w:r>
+      <w:r>
+        <w:t>.</w:t>
       </w:r>
     </w:p>
     <w:p>
@@ -3055,16 +3096,40 @@
       </w:pPr>
       <w:r>
         <w:lastRenderedPageBreak/>
-        <w:t xml:space="preserve">The Select transformation’s </w:t>
-      </w:r>
-      <w:r>
-        <w:t>input</w:t>
-      </w:r>
-      <w:r>
-        <w:t xml:space="preserve"> columns indicate the source for each of the duplicated column names</w:t>
-      </w:r>
-      <w:r>
-        <w:t xml:space="preserve"> by prefixing it with the source transformation name</w:t>
+        <w:t>The Select transformation</w:t>
+      </w:r>
+      <w:r>
+        <w:t xml:space="preserve"> </w:t>
+      </w:r>
+      <w:r>
+        <w:t>indicate</w:t>
+      </w:r>
+      <w:r>
+        <w:t>s</w:t>
+      </w:r>
+      <w:r>
+        <w:t xml:space="preserve"> the </w:t>
+      </w:r>
+      <w:r>
+        <w:t>origin</w:t>
+      </w:r>
+      <w:r>
+        <w:t xml:space="preserve"> </w:t>
+      </w:r>
+      <w:r>
+        <w:t>of</w:t>
+      </w:r>
+      <w:r>
+        <w:t xml:space="preserve"> each duplicated column</w:t>
+      </w:r>
+      <w:r>
+        <w:t xml:space="preserve"> by prefixing </w:t>
+      </w:r>
+      <w:r>
+        <w:t xml:space="preserve">the column’s name with that of the </w:t>
+      </w:r>
+      <w:r>
+        <w:t>source transformation</w:t>
       </w:r>
       <w:r>
         <w:t xml:space="preserve">. </w:t>
@@ -3094,10 +3159,10 @@
           <w:noProof/>
         </w:rPr>
         <w:drawing>
-          <wp:inline distT="0" distB="0" distL="0" distR="0" wp14:anchorId="313E00CB" wp14:editId="36EA5471">
-            <wp:extent cx="5723890" cy="4044315"/>
+          <wp:inline distT="0" distB="0" distL="0" distR="0" wp14:anchorId="06849432" wp14:editId="69D519BF">
+            <wp:extent cx="5723890" cy="3429000"/>
             <wp:effectExtent l="0" t="0" r="0" b="0"/>
-            <wp:docPr id="40" name="Picture 40"/>
+            <wp:docPr id="1" name="Picture 1"/>
             <wp:cNvGraphicFramePr>
               <a:graphicFrameLocks xmlns:a="http://schemas.openxmlformats.org/drawingml/2006/main" noChangeAspect="1"/>
             </wp:cNvGraphicFramePr>
@@ -3105,7 +3170,7 @@
               <a:graphicData uri="http://schemas.openxmlformats.org/drawingml/2006/picture">
                 <pic:pic xmlns:pic="http://schemas.openxmlformats.org/drawingml/2006/picture">
                   <pic:nvPicPr>
-                    <pic:cNvPr id="0" name="Picture 11"/>
+                    <pic:cNvPr id="0" name="Picture 1"/>
                     <pic:cNvPicPr>
                       <a:picLocks noChangeAspect="1" noChangeArrowheads="1"/>
                     </pic:cNvPicPr>
@@ -3126,7 +3191,7 @@
                   <pic:spPr bwMode="auto">
                     <a:xfrm>
                       <a:off x="0" y="0"/>
-                      <a:ext cx="5723890" cy="4044315"/>
+                      <a:ext cx="5723890" cy="3429000"/>
                     </a:xfrm>
                     <a:prstGeom prst="rect">
                       <a:avLst/>
@@ -3163,7 +3228,6 @@
         <w:rPr>
           <w:noProof/>
         </w:rPr>
-        <w:lastRenderedPageBreak/>
         <w:drawing>
           <wp:inline distT="0" distB="0" distL="0" distR="0" wp14:anchorId="59D4A43A" wp14:editId="60A8FA29">
             <wp:extent cx="5723890" cy="3534410"/>
@@ -3219,7 +3283,20 @@
         <w:pStyle w:val="ListParagraph"/>
       </w:pPr>
       <w:r>
-        <w:t>You haven’t yet created a dataset to use as the data flow sink, but you can do so from the Sink transformation by clicking the “+ New” button. This opens the “New dataset” blade familiar from earlier labs</w:t>
+        <w:lastRenderedPageBreak/>
+        <w:t xml:space="preserve">You haven’t yet created a dataset to use as the data flow sink, but you can do so </w:t>
+      </w:r>
+      <w:r>
+        <w:t xml:space="preserve">directly </w:t>
+      </w:r>
+      <w:r>
+        <w:t>from the Sink transformation by clicking the “+ New” button. This opens the “New dataset” blade</w:t>
+      </w:r>
+      <w:r>
+        <w:t>,</w:t>
+      </w:r>
+      <w:r>
+        <w:t xml:space="preserve"> familiar from earlier labs</w:t>
       </w:r>
       <w:r>
         <w:t xml:space="preserve">. </w:t>
@@ -3302,7 +3379,19 @@
         </w:numPr>
       </w:pPr>
       <w:r>
-        <w:t>Select data store type “Azure Data Lake Storage Gen2” and select the “Parquet” file format. Parquet is a column-oriented, highly-compressible file format, offering significant performance benefits in data lake stores.</w:t>
+        <w:t xml:space="preserve">Select data store type “Azure Data Lake Storage Gen2” and select the “Parquet” file format. Parquet is a column-oriented, highly-compressible file format, offering significant performance benefits </w:t>
+      </w:r>
+      <w:r>
+        <w:t>for</w:t>
+      </w:r>
+      <w:r>
+        <w:t xml:space="preserve"> data lak</w:t>
+      </w:r>
+      <w:r>
+        <w:t>es</w:t>
+      </w:r>
+      <w:r>
+        <w:t>.</w:t>
       </w:r>
     </w:p>
     <w:p>
@@ -3337,11 +3426,13 @@
         <w:t xml:space="preserve"> </w:t>
       </w:r>
       <w:r>
-        <w:t xml:space="preserve">Parquet is a multi-file storage format, so the dataset will not accept a file name – instead I’ve specified folder path </w:t>
-      </w:r>
-      <w:r>
-        <w:lastRenderedPageBreak/>
-        <w:t>“Cleaned/</w:t>
+        <w:t>Parquet is a multi-file storage format, so the dataset will not accept a file name –</w:t>
+      </w:r>
+      <w:r>
+        <w:t xml:space="preserve"> </w:t>
+      </w:r>
+      <w:r>
+        <w:t>I’ve specified folder path “Cleaned/</w:t>
       </w:r>
       <w:proofErr w:type="spellStart"/>
       <w:r>
@@ -3349,7 +3440,13 @@
       </w:r>
       <w:proofErr w:type="spellEnd"/>
       <w:r>
-        <w:t>”, so that the dimension’s Parquet files are written into a directory with a descriptive name.</w:t>
+        <w:t>”</w:t>
+      </w:r>
+      <w:r>
+        <w:t xml:space="preserve"> instead</w:t>
+      </w:r>
+      <w:r>
+        <w:t>, so that the dimension’s Parquet files are written into a directory with a descriptive name.</w:t>
       </w:r>
     </w:p>
     <w:p>
@@ -3433,12 +3530,22 @@
         <w:pStyle w:val="Heading1"/>
       </w:pPr>
       <w:r>
+        <w:br w:type="column"/>
+      </w:r>
+      <w:r>
+        <w:lastRenderedPageBreak/>
         <w:t>Lab 4.5 – Run the Mapping Data Flow</w:t>
       </w:r>
     </w:p>
     <w:p>
       <w:r>
-        <w:t>Mapping data flows run within an ADF pipeline. To run your data flow, create a pipeline for it.</w:t>
+        <w:t xml:space="preserve">Mapping data flows </w:t>
+      </w:r>
+      <w:r>
+        <w:t>are executed</w:t>
+      </w:r>
+      <w:r>
+        <w:t xml:space="preserve"> within an ADF pipeline. To run your data flow, create a pipeline for it.</w:t>
       </w:r>
     </w:p>
     <w:p>
@@ -3467,22 +3574,7 @@
         </w:numPr>
       </w:pPr>
       <w:r>
-        <w:t>Expand the “Move &amp; transform” group in the activity toolbox</w:t>
-      </w:r>
-      <w:r>
-        <w:t xml:space="preserve">, </w:t>
-      </w:r>
-      <w:r>
-        <w:t>then drag a “</w:t>
-      </w:r>
-      <w:r>
-        <w:t>Data flow</w:t>
-      </w:r>
-      <w:r>
-        <w:t xml:space="preserve">” activity onto the pipeline canvas. </w:t>
-      </w:r>
-      <w:r>
-        <w:t>When prompted, select “Use existing data flow” and select your new data flow from the “Existing data flow” dropdown. Click OK.</w:t>
+        <w:t>Expand the “Move &amp; transform” group in the activity toolbox, then drag a “Data flow” activity onto the pipeline canvas. When prompted, select “Use existing data flow” and select your new data flow from the “Existing data flow” dropdown. Click OK.</w:t>
       </w:r>
     </w:p>
     <w:p>
@@ -3502,13 +3594,22 @@
         <w:t xml:space="preserve">Click “Debug” to run the pipeline in debugging mode. </w:t>
       </w:r>
       <w:r>
-        <w:t>A warm d</w:t>
-      </w:r>
-      <w:r>
-        <w:t xml:space="preserve">ata flow debug </w:t>
-      </w:r>
-      <w:r>
-        <w:t xml:space="preserve">cluster is required to run pipelines containing data flows, just as when you are developing them. </w:t>
+        <w:t xml:space="preserve">A </w:t>
+      </w:r>
+      <w:r>
+        <w:t>Spark</w:t>
+      </w:r>
+      <w:r>
+        <w:t xml:space="preserve"> </w:t>
+      </w:r>
+      <w:r>
+        <w:t xml:space="preserve">cluster is required to </w:t>
+      </w:r>
+      <w:r>
+        <w:t>debug</w:t>
+      </w:r>
+      <w:r>
+        <w:t xml:space="preserve"> pipelines containing data flows, just as when you are developing them. </w:t>
       </w:r>
     </w:p>
     <w:p>
@@ -3521,7 +3622,25 @@
         <w:pStyle w:val="ListParagraph"/>
       </w:pPr>
       <w:r>
-        <w:t>A warm cluster is also required to run published pipelines – you can publish and trigger your data flow now if you wish, but be prepared for a few minutes’ delay while a cluster spins up in the published environment. This may feel cumbersome for a workload the size of the product dimension – in the real world, mapping data flows are designed to support workloads that are considerably more demanding.</w:t>
+        <w:t xml:space="preserve">A cluster is </w:t>
+      </w:r>
+      <w:r>
+        <w:t>provisioned on demand</w:t>
+      </w:r>
+      <w:r>
+        <w:t xml:space="preserve"> to run published pipelines – you can publish and trigger your data flow now if you wish, but be prepared for a few minutes’ delay while </w:t>
+      </w:r>
+      <w:r>
+        <w:t>the</w:t>
+      </w:r>
+      <w:r>
+        <w:t xml:space="preserve"> cluster </w:t>
+      </w:r>
+      <w:r>
+        <w:t>is prepared</w:t>
+      </w:r>
+      <w:r>
+        <w:t xml:space="preserve"> in the published environment. This may feel cumbersome for a workload the size of the product dimension – in the real world, mapping data flows are designed to support workloads that are considerably more demanding.</w:t>
       </w:r>
     </w:p>
     <w:p>
@@ -3545,11 +3664,15 @@
       <w:pPr>
         <w:pStyle w:val="ListParagraph"/>
       </w:pPr>
+    </w:p>
+    <w:p>
+      <w:pPr>
+        <w:pStyle w:val="ListParagraph"/>
+      </w:pPr>
       <w:r>
         <w:rPr>
           <w:noProof/>
         </w:rPr>
-        <w:lastRenderedPageBreak/>
         <w:drawing>
           <wp:inline distT="0" distB="0" distL="0" distR="0" wp14:anchorId="362DD2AA" wp14:editId="14A8A9C3">
             <wp:extent cx="5723890" cy="2690495"/>
@@ -3614,16 +3737,58 @@
         </w:numPr>
       </w:pPr>
       <w:r>
-        <w:t>Click on the button to view more detail</w:t>
-      </w:r>
-      <w:r>
-        <w:t>ed</w:t>
-      </w:r>
-      <w:r>
-        <w:t xml:space="preserve"> data flow performance information</w:t>
-      </w:r>
-      <w:r>
-        <w:t xml:space="preserve"> – a visualisation of the data flow is displayed, on which you can inspect individual transformation details.</w:t>
+        <w:t xml:space="preserve">Click the </w:t>
+      </w:r>
+      <w:r>
+        <w:t xml:space="preserve">“Details” </w:t>
+      </w:r>
+      <w:r>
+        <w:t xml:space="preserve">button to </w:t>
+      </w:r>
+      <w:r>
+        <w:t>open</w:t>
+      </w:r>
+      <w:r>
+        <w:t xml:space="preserve"> </w:t>
+      </w:r>
+      <w:r>
+        <w:t xml:space="preserve">an interactive visualisation of </w:t>
+      </w:r>
+      <w:r>
+        <w:t>more detailed data flow performance information.</w:t>
+      </w:r>
+      <w:r>
+        <w:t xml:space="preserve"> Selecting different </w:t>
+      </w:r>
+      <w:r>
+        <w:t xml:space="preserve">transformations </w:t>
+      </w:r>
+      <w:r>
+        <w:t xml:space="preserve">allows you to see the </w:t>
+      </w:r>
+      <w:r>
+        <w:t>number of rows processed</w:t>
+      </w:r>
+      <w:r>
+        <w:t xml:space="preserve"> by a transformation, how quickly, and how the Spark cluster partitioned data for parallel processing. </w:t>
+      </w:r>
+      <w:r>
+        <w:t xml:space="preserve">For larger datasets, you can configure dataset distribution yourself to </w:t>
+      </w:r>
+      <w:r>
+        <w:t xml:space="preserve">optimise </w:t>
+      </w:r>
+      <w:r>
+        <w:t>S</w:t>
+      </w:r>
+      <w:r>
+        <w:t>park executor partitioning</w:t>
+      </w:r>
+      <w:r>
+        <w:t>, via each transformation’s “Optimize” tab</w:t>
+      </w:r>
+      <w:r>
+        <w:t>.</w:t>
       </w:r>
     </w:p>
     <w:p>
@@ -3640,6 +3805,7 @@
           <w:bCs/>
           <w:noProof/>
         </w:rPr>
+        <w:lastRenderedPageBreak/>
         <w:drawing>
           <wp:inline distT="0" distB="0" distL="0" distR="0" wp14:anchorId="6A2773AE" wp14:editId="7F852FB6">
             <wp:extent cx="5723890" cy="4097020"/>
@@ -3690,54 +3856,138 @@
         </w:drawing>
       </w:r>
     </w:p>
-    <w:p/>
     <w:p>
       <w:pPr>
         <w:pStyle w:val="ListParagraph"/>
-      </w:pPr>
+        <w:numPr>
+          <w:ilvl w:val="0"/>
+          <w:numId w:val="41"/>
+        </w:numPr>
+      </w:pPr>
+      <w:r>
+        <w:t xml:space="preserve">Finally, you may wish to inspect the product dimension data written to your data lake. </w:t>
+      </w:r>
+      <w:r>
+        <w:t xml:space="preserve">You can view the collection of Parquet files in the relevant data lake folder, but you cannot read them directly. To inspect dimension contents, use an ADF Copy data activity’s Source tab to access the </w:t>
+      </w:r>
+      <w:proofErr w:type="spellStart"/>
+      <w:r>
+        <w:t>ADLS_DimProduct</w:t>
+      </w:r>
+      <w:proofErr w:type="spellEnd"/>
+      <w:r>
+        <w:t xml:space="preserve"> dataset and preview its contents.</w:t>
+      </w:r>
+    </w:p>
+    <w:p>
+      <w:pPr>
+        <w:pStyle w:val="Heading1"/>
+      </w:pPr>
+      <w:r>
+        <w:t>Lab 4.</w:t>
+      </w:r>
+      <w:r>
+        <w:t>6</w:t>
+      </w:r>
+      <w:r>
+        <w:t xml:space="preserve"> – </w:t>
+      </w:r>
+      <w:r>
+        <w:t>Further work</w:t>
+      </w:r>
+    </w:p>
+    <w:p>
+      <w:r>
+        <w:t>This lab introduce</w:t>
+      </w:r>
+      <w:r>
+        <w:t>d</w:t>
+      </w:r>
+      <w:r>
+        <w:t xml:space="preserve"> concepts </w:t>
+      </w:r>
+      <w:r>
+        <w:t>essential to the creation of a basic</w:t>
+      </w:r>
+      <w:r>
+        <w:t xml:space="preserve"> ADF</w:t>
+      </w:r>
+      <w:r>
+        <w:t xml:space="preserve"> </w:t>
+      </w:r>
+      <w:r>
+        <w:t xml:space="preserve">Mapping </w:t>
+      </w:r>
+      <w:r>
+        <w:t xml:space="preserve">Data </w:t>
+      </w:r>
+      <w:r>
+        <w:t>Flow</w:t>
+      </w:r>
+      <w:r>
+        <w:t xml:space="preserve">, but there is much more to learn. When using the popup menu to add Select, Lookup and Sink transformations you will have noticed that many more transformations exist. Data flows have their own expression language </w:t>
+      </w:r>
+      <w:r>
+        <w:t>which support</w:t>
+      </w:r>
+      <w:r>
+        <w:t>s</w:t>
+      </w:r>
+      <w:r>
+        <w:t xml:space="preserve"> powerful, complex data transformations.</w:t>
+      </w:r>
+    </w:p>
+    <w:p>
+      <w:r>
+        <w:t>Start to broaden your knowledge by:</w:t>
+      </w:r>
     </w:p>
     <w:p>
       <w:pPr>
         <w:pStyle w:val="ListParagraph"/>
-        <w:ind w:left="-851"/>
-      </w:pPr>
+        <w:numPr>
+          <w:ilvl w:val="0"/>
+          <w:numId w:val="42"/>
+        </w:numPr>
+      </w:pPr>
+      <w:r>
+        <w:t>using</w:t>
+      </w:r>
+      <w:r>
+        <w:t xml:space="preserve"> some of the other transformation types</w:t>
+      </w:r>
     </w:p>
     <w:p>
       <w:pPr>
         <w:pStyle w:val="ListParagraph"/>
-      </w:pPr>
-    </w:p>
-    <w:p>
-      <w:pPr>
-        <w:pStyle w:val="ListParagraph"/>
-      </w:pPr>
-      <w:r>
-        <w:t xml:space="preserve"> This page contains a wealth of information – highlight different transformations to see the number of rows processed, how long that stage lasted and how the data was partitioned. In </w:t>
-      </w:r>
-      <w:r>
-        <w:lastRenderedPageBreak/>
-        <w:t>this example, the data was very small and so we could perform everything on a single box. For larger examples, we can configure how datasets are distributed to optimise spark executor partitioning, which is very powerful indeed!</w:t>
-      </w:r>
-    </w:p>
-    <w:p>
-      <w:pPr>
-        <w:pStyle w:val="ListParagraph"/>
-      </w:pPr>
-    </w:p>
-    <w:p>
-      <w:pPr>
-        <w:pStyle w:val="ListParagraph"/>
-      </w:pPr>
-      <w:r>
-        <w:t xml:space="preserve">You’ve now got the basics for creating a Data Factory data flow, but there’s a lot more to learn! Try out some of the other transformation types and, when you’re ready, try using the </w:t>
-      </w:r>
-      <w:proofErr w:type="spellStart"/>
-      <w:r>
-        <w:t>DerivedColumn</w:t>
-      </w:r>
-      <w:proofErr w:type="spellEnd"/>
-      <w:r>
-        <w:t xml:space="preserve"> transformation to see the large number of functions available!</w:t>
+        <w:numPr>
+          <w:ilvl w:val="0"/>
+          <w:numId w:val="42"/>
+        </w:numPr>
+      </w:pPr>
+      <w:r>
+        <w:t xml:space="preserve">using the </w:t>
+      </w:r>
+      <w:r>
+        <w:t>“</w:t>
+      </w:r>
+      <w:r>
+        <w:t>Derived</w:t>
+      </w:r>
+      <w:r>
+        <w:t xml:space="preserve"> </w:t>
+      </w:r>
+      <w:r>
+        <w:t>Column</w:t>
+      </w:r>
+      <w:r>
+        <w:t>”</w:t>
+      </w:r>
+      <w:r>
+        <w:t xml:space="preserve"> transformation to </w:t>
+      </w:r>
+      <w:r>
+        <w:t>begin to explore the data flow expression language.</w:t>
       </w:r>
     </w:p>
     <w:sectPr>
@@ -3788,7 +4038,7 @@
         <w:noProof/>
       </w:rPr>
       <w:drawing>
-        <wp:anchor distT="0" distB="0" distL="114300" distR="114300" simplePos="0" relativeHeight="251659264" behindDoc="0" locked="0" layoutInCell="1" allowOverlap="1" wp14:anchorId="730F1BD9" wp14:editId="2FD2F87D">
+        <wp:anchor distT="0" distB="0" distL="114300" distR="114300" simplePos="0" relativeHeight="251659264" behindDoc="0" locked="0" layoutInCell="1" allowOverlap="1" wp14:anchorId="730F1BD9" wp14:editId="75726106">
           <wp:simplePos x="0" y="0"/>
           <wp:positionH relativeFrom="leftMargin">
             <wp:posOffset>43180</wp:posOffset>
@@ -4655,7 +4905,7 @@
   <w:abstractNum w:abstractNumId="8" w15:restartNumberingAfterBreak="0">
     <w:nsid w:val="1B1A7C64"/>
     <w:multiLevelType w:val="hybridMultilevel"/>
-    <w:tmpl w:val="E31EA434"/>
+    <w:tmpl w:val="FB36D330"/>
     <w:lvl w:ilvl="0" w:tplc="0809000F">
       <w:start w:val="1"/>
       <w:numFmt w:val="decimal"/>
@@ -5975,6 +6225,98 @@
     </w:lvl>
   </w:abstractNum>
   <w:abstractNum w:abstractNumId="22" w15:restartNumberingAfterBreak="0">
+    <w:nsid w:val="3AF33E43"/>
+    <w:multiLevelType w:val="hybridMultilevel"/>
+    <w:tmpl w:val="BB2E4BB6"/>
+    <w:lvl w:ilvl="0" w:tplc="08090001">
+      <w:start w:val="1"/>
+      <w:numFmt w:val="bullet"/>
+      <w:lvlText w:val=""/>
+      <w:lvlJc w:val="left"/>
+      <w:pPr>
+        <w:ind w:left="720" w:hanging="360"/>
+      </w:pPr>
+      <w:rPr>
+        <w:rFonts w:ascii="Symbol" w:hAnsi="Symbol" w:hint="default"/>
+      </w:rPr>
+    </w:lvl>
+    <w:lvl w:ilvl="1" w:tplc="08090001">
+      <w:start w:val="1"/>
+      <w:numFmt w:val="bullet"/>
+      <w:lvlText w:val=""/>
+      <w:lvlJc w:val="left"/>
+      <w:pPr>
+        <w:ind w:left="1440" w:hanging="360"/>
+      </w:pPr>
+      <w:rPr>
+        <w:rFonts w:ascii="Symbol" w:hAnsi="Symbol" w:hint="default"/>
+      </w:rPr>
+    </w:lvl>
+    <w:lvl w:ilvl="2" w:tplc="0809001B" w:tentative="1">
+      <w:start w:val="1"/>
+      <w:numFmt w:val="lowerRoman"/>
+      <w:lvlText w:val="%3."/>
+      <w:lvlJc w:val="right"/>
+      <w:pPr>
+        <w:ind w:left="2160" w:hanging="180"/>
+      </w:pPr>
+    </w:lvl>
+    <w:lvl w:ilvl="3" w:tplc="0809000F" w:tentative="1">
+      <w:start w:val="1"/>
+      <w:numFmt w:val="decimal"/>
+      <w:lvlText w:val="%4."/>
+      <w:lvlJc w:val="left"/>
+      <w:pPr>
+        <w:ind w:left="2880" w:hanging="360"/>
+      </w:pPr>
+    </w:lvl>
+    <w:lvl w:ilvl="4" w:tplc="08090019" w:tentative="1">
+      <w:start w:val="1"/>
+      <w:numFmt w:val="lowerLetter"/>
+      <w:lvlText w:val="%5."/>
+      <w:lvlJc w:val="left"/>
+      <w:pPr>
+        <w:ind w:left="3600" w:hanging="360"/>
+      </w:pPr>
+    </w:lvl>
+    <w:lvl w:ilvl="5" w:tplc="0809001B" w:tentative="1">
+      <w:start w:val="1"/>
+      <w:numFmt w:val="lowerRoman"/>
+      <w:lvlText w:val="%6."/>
+      <w:lvlJc w:val="right"/>
+      <w:pPr>
+        <w:ind w:left="4320" w:hanging="180"/>
+      </w:pPr>
+    </w:lvl>
+    <w:lvl w:ilvl="6" w:tplc="0809000F" w:tentative="1">
+      <w:start w:val="1"/>
+      <w:numFmt w:val="decimal"/>
+      <w:lvlText w:val="%7."/>
+      <w:lvlJc w:val="left"/>
+      <w:pPr>
+        <w:ind w:left="5040" w:hanging="360"/>
+      </w:pPr>
+    </w:lvl>
+    <w:lvl w:ilvl="7" w:tplc="08090019" w:tentative="1">
+      <w:start w:val="1"/>
+      <w:numFmt w:val="lowerLetter"/>
+      <w:lvlText w:val="%8."/>
+      <w:lvlJc w:val="left"/>
+      <w:pPr>
+        <w:ind w:left="5760" w:hanging="360"/>
+      </w:pPr>
+    </w:lvl>
+    <w:lvl w:ilvl="8" w:tplc="0809001B" w:tentative="1">
+      <w:start w:val="1"/>
+      <w:numFmt w:val="lowerRoman"/>
+      <w:lvlText w:val="%9."/>
+      <w:lvlJc w:val="right"/>
+      <w:pPr>
+        <w:ind w:left="6480" w:hanging="180"/>
+      </w:pPr>
+    </w:lvl>
+  </w:abstractNum>
+  <w:abstractNum w:abstractNumId="23" w15:restartNumberingAfterBreak="0">
     <w:nsid w:val="422A7B7B"/>
     <w:multiLevelType w:val="hybridMultilevel"/>
     <w:tmpl w:val="55BA4E16"/>
@@ -6063,7 +6405,7 @@
       </w:pPr>
     </w:lvl>
   </w:abstractNum>
-  <w:abstractNum w:abstractNumId="23" w15:restartNumberingAfterBreak="0">
+  <w:abstractNum w:abstractNumId="24" w15:restartNumberingAfterBreak="0">
     <w:nsid w:val="455E5FAF"/>
     <w:multiLevelType w:val="hybridMultilevel"/>
     <w:tmpl w:val="64FEC972"/>
@@ -6155,7 +6497,7 @@
       </w:pPr>
     </w:lvl>
   </w:abstractNum>
-  <w:abstractNum w:abstractNumId="24" w15:restartNumberingAfterBreak="0">
+  <w:abstractNum w:abstractNumId="25" w15:restartNumberingAfterBreak="0">
     <w:nsid w:val="4BC045B2"/>
     <w:multiLevelType w:val="hybridMultilevel"/>
     <w:tmpl w:val="68C84696"/>
@@ -6244,7 +6586,7 @@
       </w:pPr>
     </w:lvl>
   </w:abstractNum>
-  <w:abstractNum w:abstractNumId="25" w15:restartNumberingAfterBreak="0">
+  <w:abstractNum w:abstractNumId="26" w15:restartNumberingAfterBreak="0">
     <w:nsid w:val="4D270FC9"/>
     <w:multiLevelType w:val="hybridMultilevel"/>
     <w:tmpl w:val="8DEE6714"/>
@@ -6357,7 +6699,7 @@
       </w:rPr>
     </w:lvl>
   </w:abstractNum>
-  <w:abstractNum w:abstractNumId="26" w15:restartNumberingAfterBreak="0">
+  <w:abstractNum w:abstractNumId="27" w15:restartNumberingAfterBreak="0">
     <w:nsid w:val="4F681DF4"/>
     <w:multiLevelType w:val="hybridMultilevel"/>
     <w:tmpl w:val="68146108"/>
@@ -6446,7 +6788,7 @@
       </w:pPr>
     </w:lvl>
   </w:abstractNum>
-  <w:abstractNum w:abstractNumId="27" w15:restartNumberingAfterBreak="0">
+  <w:abstractNum w:abstractNumId="28" w15:restartNumberingAfterBreak="0">
     <w:nsid w:val="54673DEC"/>
     <w:multiLevelType w:val="hybridMultilevel"/>
     <w:tmpl w:val="AD5E925C"/>
@@ -6535,7 +6877,7 @@
       </w:pPr>
     </w:lvl>
   </w:abstractNum>
-  <w:abstractNum w:abstractNumId="28" w15:restartNumberingAfterBreak="0">
+  <w:abstractNum w:abstractNumId="29" w15:restartNumberingAfterBreak="0">
     <w:nsid w:val="55740159"/>
     <w:multiLevelType w:val="hybridMultilevel"/>
     <w:tmpl w:val="2D9622C8"/>
@@ -6627,7 +6969,7 @@
       </w:pPr>
     </w:lvl>
   </w:abstractNum>
-  <w:abstractNum w:abstractNumId="29" w15:restartNumberingAfterBreak="0">
+  <w:abstractNum w:abstractNumId="30" w15:restartNumberingAfterBreak="0">
     <w:nsid w:val="5925184B"/>
     <w:multiLevelType w:val="hybridMultilevel"/>
     <w:tmpl w:val="746236EC"/>
@@ -6740,7 +7082,7 @@
       </w:rPr>
     </w:lvl>
   </w:abstractNum>
-  <w:abstractNum w:abstractNumId="30" w15:restartNumberingAfterBreak="0">
+  <w:abstractNum w:abstractNumId="31" w15:restartNumberingAfterBreak="0">
     <w:nsid w:val="621C09C2"/>
     <w:multiLevelType w:val="hybridMultilevel"/>
     <w:tmpl w:val="DB2EEBBA"/>
@@ -6853,7 +7195,7 @@
       </w:rPr>
     </w:lvl>
   </w:abstractNum>
-  <w:abstractNum w:abstractNumId="31" w15:restartNumberingAfterBreak="0">
+  <w:abstractNum w:abstractNumId="32" w15:restartNumberingAfterBreak="0">
     <w:nsid w:val="65FC5028"/>
     <w:multiLevelType w:val="hybridMultilevel"/>
     <w:tmpl w:val="41E2F256"/>
@@ -6942,7 +7284,7 @@
       </w:pPr>
     </w:lvl>
   </w:abstractNum>
-  <w:abstractNum w:abstractNumId="32" w15:restartNumberingAfterBreak="0">
+  <w:abstractNum w:abstractNumId="33" w15:restartNumberingAfterBreak="0">
     <w:nsid w:val="666333D9"/>
     <w:multiLevelType w:val="hybridMultilevel"/>
     <w:tmpl w:val="DC2E8B10"/>
@@ -7028,7 +7370,7 @@
       </w:pPr>
     </w:lvl>
   </w:abstractNum>
-  <w:abstractNum w:abstractNumId="33" w15:restartNumberingAfterBreak="0">
+  <w:abstractNum w:abstractNumId="34" w15:restartNumberingAfterBreak="0">
     <w:nsid w:val="66D71BD3"/>
     <w:multiLevelType w:val="hybridMultilevel"/>
     <w:tmpl w:val="F41A45BC"/>
@@ -7117,7 +7459,7 @@
       </w:pPr>
     </w:lvl>
   </w:abstractNum>
-  <w:abstractNum w:abstractNumId="34" w15:restartNumberingAfterBreak="0">
+  <w:abstractNum w:abstractNumId="35" w15:restartNumberingAfterBreak="0">
     <w:nsid w:val="6B2115D4"/>
     <w:multiLevelType w:val="hybridMultilevel"/>
     <w:tmpl w:val="519A1728"/>
@@ -7203,7 +7545,7 @@
       </w:pPr>
     </w:lvl>
   </w:abstractNum>
-  <w:abstractNum w:abstractNumId="35" w15:restartNumberingAfterBreak="0">
+  <w:abstractNum w:abstractNumId="36" w15:restartNumberingAfterBreak="0">
     <w:nsid w:val="73CA524D"/>
     <w:multiLevelType w:val="hybridMultilevel"/>
     <w:tmpl w:val="6EE83730"/>
@@ -7316,7 +7658,7 @@
       </w:rPr>
     </w:lvl>
   </w:abstractNum>
-  <w:abstractNum w:abstractNumId="36" w15:restartNumberingAfterBreak="0">
+  <w:abstractNum w:abstractNumId="37" w15:restartNumberingAfterBreak="0">
     <w:nsid w:val="757F4E56"/>
     <w:multiLevelType w:val="hybridMultilevel"/>
     <w:tmpl w:val="108E8E26"/>
@@ -7405,7 +7747,7 @@
       </w:pPr>
     </w:lvl>
   </w:abstractNum>
-  <w:abstractNum w:abstractNumId="37" w15:restartNumberingAfterBreak="0">
+  <w:abstractNum w:abstractNumId="38" w15:restartNumberingAfterBreak="0">
     <w:nsid w:val="77AB1E0D"/>
     <w:multiLevelType w:val="hybridMultilevel"/>
     <w:tmpl w:val="03AC5716"/>
@@ -7494,7 +7836,7 @@
       </w:pPr>
     </w:lvl>
   </w:abstractNum>
-  <w:abstractNum w:abstractNumId="38" w15:restartNumberingAfterBreak="0">
+  <w:abstractNum w:abstractNumId="39" w15:restartNumberingAfterBreak="0">
     <w:nsid w:val="77BE0909"/>
     <w:multiLevelType w:val="hybridMultilevel"/>
     <w:tmpl w:val="C6A08A78"/>
@@ -7586,7 +7928,7 @@
       </w:pPr>
     </w:lvl>
   </w:abstractNum>
-  <w:abstractNum w:abstractNumId="39" w15:restartNumberingAfterBreak="0">
+  <w:abstractNum w:abstractNumId="40" w15:restartNumberingAfterBreak="0">
     <w:nsid w:val="799B0271"/>
     <w:multiLevelType w:val="hybridMultilevel"/>
     <w:tmpl w:val="D64CD62A"/>
@@ -7675,7 +8017,7 @@
       </w:pPr>
     </w:lvl>
   </w:abstractNum>
-  <w:abstractNum w:abstractNumId="40" w15:restartNumberingAfterBreak="0">
+  <w:abstractNum w:abstractNumId="41" w15:restartNumberingAfterBreak="0">
     <w:nsid w:val="7AEE3CD9"/>
     <w:multiLevelType w:val="hybridMultilevel"/>
     <w:tmpl w:val="F93860F0"/>
@@ -7765,10 +8107,10 @@
     </w:lvl>
   </w:abstractNum>
   <w:num w:numId="1">
-    <w:abstractNumId w:val="25"/>
+    <w:abstractNumId w:val="26"/>
   </w:num>
   <w:num w:numId="2">
-    <w:abstractNumId w:val="40"/>
+    <w:abstractNumId w:val="41"/>
   </w:num>
   <w:num w:numId="3">
     <w:abstractNumId w:val="10"/>
@@ -7777,28 +8119,28 @@
     <w:abstractNumId w:val="11"/>
   </w:num>
   <w:num w:numId="5">
-    <w:abstractNumId w:val="26"/>
+    <w:abstractNumId w:val="27"/>
   </w:num>
   <w:num w:numId="6">
     <w:abstractNumId w:val="17"/>
   </w:num>
   <w:num w:numId="7">
-    <w:abstractNumId w:val="34"/>
+    <w:abstractNumId w:val="35"/>
   </w:num>
   <w:num w:numId="8">
     <w:abstractNumId w:val="18"/>
   </w:num>
   <w:num w:numId="9">
-    <w:abstractNumId w:val="27"/>
+    <w:abstractNumId w:val="28"/>
   </w:num>
   <w:num w:numId="10">
     <w:abstractNumId w:val="3"/>
   </w:num>
   <w:num w:numId="11">
-    <w:abstractNumId w:val="37"/>
+    <w:abstractNumId w:val="38"/>
   </w:num>
   <w:num w:numId="12">
-    <w:abstractNumId w:val="29"/>
+    <w:abstractNumId w:val="30"/>
   </w:num>
   <w:num w:numId="13">
     <w:abstractNumId w:val="15"/>
@@ -7810,19 +8152,19 @@
     <w:abstractNumId w:val="16"/>
   </w:num>
   <w:num w:numId="16">
-    <w:abstractNumId w:val="28"/>
+    <w:abstractNumId w:val="29"/>
   </w:num>
   <w:num w:numId="17">
     <w:abstractNumId w:val="5"/>
   </w:num>
   <w:num w:numId="18">
-    <w:abstractNumId w:val="30"/>
+    <w:abstractNumId w:val="31"/>
   </w:num>
   <w:num w:numId="19">
-    <w:abstractNumId w:val="23"/>
+    <w:abstractNumId w:val="24"/>
   </w:num>
   <w:num w:numId="20">
-    <w:abstractNumId w:val="31"/>
+    <w:abstractNumId w:val="32"/>
   </w:num>
   <w:num w:numId="21">
     <w:abstractNumId w:val="6"/>
@@ -7831,10 +8173,10 @@
     <w:abstractNumId w:val="7"/>
   </w:num>
   <w:num w:numId="23">
-    <w:abstractNumId w:val="38"/>
+    <w:abstractNumId w:val="39"/>
   </w:num>
   <w:num w:numId="24">
-    <w:abstractNumId w:val="24"/>
+    <w:abstractNumId w:val="25"/>
   </w:num>
   <w:num w:numId="25">
     <w:abstractNumId w:val="9"/>
@@ -7843,7 +8185,7 @@
     <w:abstractNumId w:val="20"/>
   </w:num>
   <w:num w:numId="27">
-    <w:abstractNumId w:val="22"/>
+    <w:abstractNumId w:val="23"/>
   </w:num>
   <w:num w:numId="28">
     <w:abstractNumId w:val="4"/>
@@ -7852,7 +8194,7 @@
     <w:abstractNumId w:val="21"/>
   </w:num>
   <w:num w:numId="30">
-    <w:abstractNumId w:val="35"/>
+    <w:abstractNumId w:val="36"/>
   </w:num>
   <w:num w:numId="31">
     <w:abstractNumId w:val="14"/>
@@ -7870,22 +8212,25 @@
     <w:abstractNumId w:val="1"/>
   </w:num>
   <w:num w:numId="36">
-    <w:abstractNumId w:val="32"/>
+    <w:abstractNumId w:val="33"/>
   </w:num>
   <w:num w:numId="37">
-    <w:abstractNumId w:val="33"/>
+    <w:abstractNumId w:val="34"/>
   </w:num>
   <w:num w:numId="38">
-    <w:abstractNumId w:val="39"/>
+    <w:abstractNumId w:val="40"/>
   </w:num>
   <w:num w:numId="39">
     <w:abstractNumId w:val="8"/>
   </w:num>
   <w:num w:numId="40">
-    <w:abstractNumId w:val="36"/>
+    <w:abstractNumId w:val="37"/>
   </w:num>
   <w:num w:numId="41">
     <w:abstractNumId w:val="12"/>
+  </w:num>
+  <w:num w:numId="42">
+    <w:abstractNumId w:val="22"/>
   </w:num>
 </w:numbering>
 </file>
@@ -8825,6 +9170,10 @@
 </file>
 
 <file path=customXml/item1.xml><?xml version="1.0" encoding="utf-8"?>
+<b:Sources xmlns:b="http://schemas.openxmlformats.org/officeDocument/2006/bibliography" xmlns="http://schemas.openxmlformats.org/officeDocument/2006/bibliography" SelectedStyle="\APASixthEditionOfficeOnline.xsl" StyleName="APA" Version="6"/>
+</file>
+
+<file path=customXml/item2.xml><?xml version="1.0" encoding="utf-8"?>
 <ct:contentTypeSchema xmlns:ct="http://schemas.microsoft.com/office/2006/metadata/contentType" xmlns:ma="http://schemas.microsoft.com/office/2006/metadata/properties/metaAttributes" ct:_="" ma:_="" ma:contentTypeName="Document" ma:contentTypeID="0x01010049E698F87FE5DF4E9D0316E4E449149A" ma:contentTypeVersion="6" ma:contentTypeDescription="Create a new document." ma:contentTypeScope="" ma:versionID="0223beeef6a935e6be23bdeeffc9da7b">
   <xsd:schema xmlns:xsd="http://www.w3.org/2001/XMLSchema" xmlns:xs="http://www.w3.org/2001/XMLSchema" xmlns:p="http://schemas.microsoft.com/office/2006/metadata/properties" xmlns:ns2="5f9b91d7-7b1d-4f84-b9b9-39580e562158" targetNamespace="http://schemas.microsoft.com/office/2006/metadata/properties" ma:root="true" ma:fieldsID="75c33b2cab7129488878da307b74be3b" ns2:_="">
     <xsd:import namespace="5f9b91d7-7b1d-4f84-b9b9-39580e562158"/>
@@ -8982,17 +9331,7 @@
 </ct:contentTypeSchema>
 </file>
 
-<file path=customXml/item2.xml><?xml version="1.0" encoding="utf-8"?>
-<b:Sources xmlns:b="http://schemas.openxmlformats.org/officeDocument/2006/bibliography" xmlns="http://schemas.openxmlformats.org/officeDocument/2006/bibliography" SelectedStyle="\APASixthEditionOfficeOnline.xsl" StyleName="APA" Version="6"/>
-</file>
-
 <file path=customXml/item3.xml><?xml version="1.0" encoding="utf-8"?>
-<p:properties xmlns:p="http://schemas.microsoft.com/office/2006/metadata/properties" xmlns:xsi="http://www.w3.org/2001/XMLSchema-instance" xmlns:pc="http://schemas.microsoft.com/office/infopath/2007/PartnerControls">
-  <documentManagement/>
-</p:properties>
-</file>
-
-<file path=customXml/item4.xml><?xml version="1.0" encoding="utf-8"?>
 <?mso-contentType ?>
 <FormTemplates xmlns="http://schemas.microsoft.com/sharepoint/v3/contenttype/forms">
   <Display>DocumentLibraryForm</Display>
@@ -9001,7 +9340,21 @@
 </FormTemplates>
 </file>
 
+<file path=customXml/item4.xml><?xml version="1.0" encoding="utf-8"?>
+<p:properties xmlns:p="http://schemas.microsoft.com/office/2006/metadata/properties" xmlns:xsi="http://www.w3.org/2001/XMLSchema-instance" xmlns:pc="http://schemas.microsoft.com/office/infopath/2007/PartnerControls">
+  <documentManagement/>
+</p:properties>
+</file>
+
 <file path=customXml/itemProps1.xml><?xml version="1.0" encoding="utf-8"?>
+<ds:datastoreItem xmlns:ds="http://schemas.openxmlformats.org/officeDocument/2006/customXml" ds:itemID="{184B5CC9-58B6-442A-B558-2FF04D7C4E7B}">
+  <ds:schemaRefs>
+    <ds:schemaRef ds:uri="http://schemas.openxmlformats.org/officeDocument/2006/bibliography"/>
+  </ds:schemaRefs>
+</ds:datastoreItem>
+</file>
+
+<file path=customXml/itemProps2.xml><?xml version="1.0" encoding="utf-8"?>
 <ds:datastoreItem xmlns:ds="http://schemas.openxmlformats.org/officeDocument/2006/customXml" ds:itemID="{3AED0EEB-9743-487D-A9CF-F53B3084CDA5}">
   <ds:schemaRefs>
     <ds:schemaRef ds:uri="http://schemas.microsoft.com/office/2006/metadata/contentType"/>
@@ -9019,27 +9372,19 @@
 </ds:datastoreItem>
 </file>
 
-<file path=customXml/itemProps2.xml><?xml version="1.0" encoding="utf-8"?>
-<ds:datastoreItem xmlns:ds="http://schemas.openxmlformats.org/officeDocument/2006/customXml" ds:itemID="{184B5CC9-58B6-442A-B558-2FF04D7C4E7B}">
+<file path=customXml/itemProps3.xml><?xml version="1.0" encoding="utf-8"?>
+<ds:datastoreItem xmlns:ds="http://schemas.openxmlformats.org/officeDocument/2006/customXml" ds:itemID="{2BC456BF-7C7B-4ABC-AD4C-A9924F56DFEC}">
   <ds:schemaRefs>
-    <ds:schemaRef ds:uri="http://schemas.openxmlformats.org/officeDocument/2006/bibliography"/>
+    <ds:schemaRef ds:uri="http://schemas.microsoft.com/sharepoint/v3/contenttype/forms"/>
   </ds:schemaRefs>
 </ds:datastoreItem>
 </file>
 
-<file path=customXml/itemProps3.xml><?xml version="1.0" encoding="utf-8"?>
+<file path=customXml/itemProps4.xml><?xml version="1.0" encoding="utf-8"?>
 <ds:datastoreItem xmlns:ds="http://schemas.openxmlformats.org/officeDocument/2006/customXml" ds:itemID="{54BB61B9-06A1-42AA-B413-334B0AFDC014}">
   <ds:schemaRefs>
     <ds:schemaRef ds:uri="http://schemas.microsoft.com/office/2006/metadata/properties"/>
     <ds:schemaRef ds:uri="http://schemas.microsoft.com/office/infopath/2007/PartnerControls"/>
   </ds:schemaRefs>
 </ds:datastoreItem>
-</file>
-
-<file path=customXml/itemProps4.xml><?xml version="1.0" encoding="utf-8"?>
-<ds:datastoreItem xmlns:ds="http://schemas.openxmlformats.org/officeDocument/2006/customXml" ds:itemID="{2BC456BF-7C7B-4ABC-AD4C-A9924F56DFEC}">
-  <ds:schemaRefs>
-    <ds:schemaRef ds:uri="http://schemas.microsoft.com/sharepoint/v3/contenttype/forms"/>
-  </ds:schemaRefs>
-</ds:datastoreItem>
 </file>
</xml_diff>